<commit_message>
Finished test documentation - ready for testing.
</commit_message>
<xml_diff>
--- a/UATTestingDocumentaion/UAT Test Script Normal Flow.docx
+++ b/UATTestingDocumentaion/UAT Test Script Normal Flow.docx
@@ -250,14 +250,11 @@
           <w:p>
             <w:pPr>
               <w:pStyle w:val="bp"/>
-              <w:numPr>
-                <w:ilvl w:val="0"/>
-                <w:numId w:val="31"/>
-              </w:numPr>
               <w:spacing w:before="0" w:after="0"/>
               <w:rPr>
-                <w:rFonts w:ascii="Arial" w:hAnsi="Arial"/>
-                <w:sz w:val="20"/>
+                <w:color w:val="0000FF"/>
+                <w:sz w:val="24"/>
+                <w:szCs w:val="24"/>
               </w:rPr>
             </w:pPr>
             <w:r>
@@ -266,7 +263,7 @@
                 <w:color w:val="0000FF"/>
                 <w:sz w:val="20"/>
               </w:rPr>
-              <w:t>The s</w:t>
+              <w:t>The system identifies the borrower, considers their borrowing status and prepares for borrowing</w:t>
             </w:r>
             <w:r>
               <w:rPr>
@@ -274,36 +271,8 @@
                 <w:color w:val="0000FF"/>
                 <w:sz w:val="20"/>
               </w:rPr>
-              <w:t>ystem is reset in its initial state waiting for the user to select the borrow button,</w:t>
-            </w:r>
-          </w:p>
-          <w:p>
-            <w:pPr>
-              <w:pStyle w:val="bp"/>
-              <w:numPr>
-                <w:ilvl w:val="0"/>
-                <w:numId w:val="31"/>
-              </w:numPr>
-              <w:spacing w:before="0" w:after="0"/>
-              <w:rPr>
-                <w:rFonts w:ascii="Arial" w:hAnsi="Arial"/>
-                <w:sz w:val="20"/>
-              </w:rPr>
-            </w:pPr>
-            <w:r>
-              <w:t>The borrower must be a member of the library with a valid membership card.</w:t>
-            </w:r>
-          </w:p>
-          <w:p>
-            <w:pPr>
-              <w:pStyle w:val="bp"/>
-              <w:ind w:left="-48" w:firstLine="48"/>
-              <w:rPr>
-                <w:color w:val="0000FF"/>
-                <w:sz w:val="24"/>
-                <w:szCs w:val="24"/>
-              </w:rPr>
-            </w:pPr>
+              <w:t>.</w:t>
+            </w:r>
           </w:p>
         </w:tc>
       </w:tr>
@@ -352,6 +321,53 @@
           <w:p>
             <w:pPr>
               <w:pStyle w:val="bp"/>
+              <w:numPr>
+                <w:ilvl w:val="0"/>
+                <w:numId w:val="31"/>
+              </w:numPr>
+              <w:spacing w:before="0" w:after="0"/>
+              <w:rPr>
+                <w:rFonts w:ascii="Arial" w:hAnsi="Arial"/>
+                <w:sz w:val="20"/>
+              </w:rPr>
+            </w:pPr>
+            <w:r>
+              <w:rPr>
+                <w:rFonts w:ascii="Arial" w:hAnsi="Arial"/>
+                <w:color w:val="0000FF"/>
+                <w:sz w:val="20"/>
+              </w:rPr>
+              <w:t>The s</w:t>
+            </w:r>
+            <w:r>
+              <w:rPr>
+                <w:rFonts w:ascii="Arial" w:hAnsi="Arial"/>
+                <w:color w:val="0000FF"/>
+                <w:sz w:val="20"/>
+              </w:rPr>
+              <w:t>ystem is reset in its initial state waiting for the user to select the borrow button,</w:t>
+            </w:r>
+          </w:p>
+          <w:p>
+            <w:pPr>
+              <w:pStyle w:val="bp"/>
+              <w:numPr>
+                <w:ilvl w:val="0"/>
+                <w:numId w:val="31"/>
+              </w:numPr>
+              <w:spacing w:before="0" w:after="0"/>
+              <w:rPr>
+                <w:rFonts w:ascii="Arial" w:hAnsi="Arial"/>
+                <w:sz w:val="20"/>
+              </w:rPr>
+            </w:pPr>
+            <w:r>
+              <w:t>The borrower must be a member of the library with a valid membership card.</w:t>
+            </w:r>
+          </w:p>
+          <w:p>
+            <w:pPr>
+              <w:pStyle w:val="bp"/>
               <w:ind w:left="-48" w:firstLine="48"/>
               <w:rPr>
                 <w:color w:val="0000FF"/>
@@ -359,46 +375,6 @@
                 <w:szCs w:val="24"/>
               </w:rPr>
             </w:pPr>
-            <w:r>
-              <w:rPr>
-                <w:color w:val="0000FF"/>
-                <w:sz w:val="24"/>
-                <w:szCs w:val="24"/>
-              </w:rPr>
-              <w:t>[</w:t>
-            </w:r>
-            <w:r>
-              <w:rPr>
-                <w:color w:val="0000FF"/>
-                <w:sz w:val="24"/>
-                <w:szCs w:val="24"/>
-              </w:rPr>
-              <w:t>Detail</w:t>
-            </w:r>
-            <w:r>
-              <w:rPr>
-                <w:color w:val="0000FF"/>
-                <w:sz w:val="24"/>
-                <w:szCs w:val="24"/>
-              </w:rPr>
-              <w:t xml:space="preserve"> </w:t>
-            </w:r>
-            <w:r>
-              <w:rPr>
-                <w:color w:val="0000FF"/>
-                <w:sz w:val="24"/>
-                <w:szCs w:val="24"/>
-              </w:rPr>
-              <w:t>any</w:t>
-            </w:r>
-            <w:r>
-              <w:rPr>
-                <w:color w:val="0000FF"/>
-                <w:sz w:val="24"/>
-                <w:szCs w:val="24"/>
-              </w:rPr>
-              <w:t xml:space="preserve"> of pre-conditions for execution of this test script]</w:t>
-            </w:r>
           </w:p>
         </w:tc>
       </w:tr>
@@ -455,43 +431,11 @@
             </w:pPr>
             <w:r>
               <w:rPr>
+                <w:rFonts w:ascii="Arial" w:hAnsi="Arial"/>
                 <w:color w:val="0000FF"/>
-                <w:sz w:val="24"/>
-                <w:szCs w:val="24"/>
-              </w:rPr>
-              <w:t>[</w:t>
-            </w:r>
-            <w:r>
-              <w:rPr>
-                <w:color w:val="0000FF"/>
-                <w:sz w:val="24"/>
-                <w:szCs w:val="24"/>
-              </w:rPr>
-              <w:t>Detail the</w:t>
-            </w:r>
-            <w:r>
-              <w:rPr>
-                <w:color w:val="0000FF"/>
-                <w:sz w:val="24"/>
-                <w:szCs w:val="24"/>
-              </w:rPr>
-              <w:t xml:space="preserve"> post-conditions of </w:t>
-            </w:r>
-            <w:r>
-              <w:rPr>
-                <w:color w:val="0000FF"/>
-                <w:sz w:val="24"/>
-                <w:szCs w:val="24"/>
-              </w:rPr>
-              <w:t xml:space="preserve">executing </w:t>
-            </w:r>
-            <w:r>
-              <w:rPr>
-                <w:color w:val="0000FF"/>
-                <w:sz w:val="24"/>
-                <w:szCs w:val="24"/>
-              </w:rPr>
-              <w:t>this test script]</w:t>
+                <w:sz w:val="20"/>
+              </w:rPr>
+              <w:t>The Borrow Book interface is presented</w:t>
             </w:r>
           </w:p>
         </w:tc>
@@ -830,6 +774,22 @@
                 <w:sz w:val="24"/>
               </w:rPr>
             </w:pPr>
+            <w:proofErr w:type="gramStart"/>
+            <w:r>
+              <w:t>borrower</w:t>
+            </w:r>
+            <w:proofErr w:type="gramEnd"/>
+            <w:r>
+              <w:t xml:space="preserve"> initiates a loan at the </w:t>
+            </w:r>
+            <w:proofErr w:type="spellStart"/>
+            <w:r>
+              <w:t>selfservice</w:t>
+            </w:r>
+            <w:proofErr w:type="spellEnd"/>
+            <w:r>
+              <w:t xml:space="preserve"> station.</w:t>
+            </w:r>
           </w:p>
         </w:tc>
         <w:tc>
@@ -843,6 +803,12 @@
                 <w:sz w:val="24"/>
               </w:rPr>
             </w:pPr>
+            <w:r>
+              <w:rPr>
+                <w:sz w:val="24"/>
+              </w:rPr>
+              <w:t>The swipe card box becomes active</w:t>
+            </w:r>
           </w:p>
         </w:tc>
         <w:tc>
@@ -855,6 +821,9 @@
               <w:spacing w:before="80" w:after="80"/>
               <w:jc w:val="center"/>
             </w:pPr>
+            <w:r>
+              <w:t>X</w:t>
+            </w:r>
           </w:p>
         </w:tc>
         <w:tc>
@@ -1007,6 +976,92 @@
               <w:rPr>
                 <w:sz w:val="24"/>
               </w:rPr>
+            </w:pPr>
+          </w:p>
+        </w:tc>
+        <w:tc>
+          <w:tcPr>
+            <w:tcW w:w="5596" w:type="dxa"/>
+          </w:tcPr>
+          <w:p>
+            <w:pPr>
+              <w:pStyle w:val="bp"/>
+              <w:rPr>
+                <w:sz w:val="24"/>
+              </w:rPr>
+            </w:pPr>
+          </w:p>
+        </w:tc>
+        <w:tc>
+          <w:tcPr>
+            <w:tcW w:w="714" w:type="dxa"/>
+          </w:tcPr>
+          <w:p>
+            <w:pPr>
+              <w:pStyle w:val="RowHeadings"/>
+              <w:spacing w:before="80" w:after="80"/>
+              <w:jc w:val="center"/>
+            </w:pPr>
+          </w:p>
+        </w:tc>
+        <w:tc>
+          <w:tcPr>
+            <w:tcW w:w="714" w:type="dxa"/>
+          </w:tcPr>
+          <w:p>
+            <w:pPr>
+              <w:pStyle w:val="RowHeadings"/>
+              <w:spacing w:before="80" w:after="80"/>
+            </w:pPr>
+          </w:p>
+        </w:tc>
+      </w:tr>
+      <w:tr>
+        <w:tblPrEx>
+          <w:tblBorders>
+            <w:top w:val="single" w:sz="6" w:space="0" w:color="auto"/>
+            <w:left w:val="single" w:sz="6" w:space="0" w:color="auto"/>
+            <w:bottom w:val="single" w:sz="6" w:space="0" w:color="auto"/>
+            <w:right w:val="single" w:sz="6" w:space="0" w:color="auto"/>
+            <w:insideH w:val="single" w:sz="6" w:space="0" w:color="auto"/>
+            <w:insideV w:val="single" w:sz="6" w:space="0" w:color="auto"/>
+          </w:tblBorders>
+        </w:tblPrEx>
+        <w:trPr>
+          <w:cantSplit/>
+          <w:trHeight w:val="80"/>
+        </w:trPr>
+        <w:tc>
+          <w:tcPr>
+            <w:tcW w:w="558" w:type="dxa"/>
+            <w:tcBorders>
+              <w:right w:val="single" w:sz="4" w:space="0" w:color="auto"/>
+            </w:tcBorders>
+          </w:tcPr>
+          <w:p>
+            <w:pPr>
+              <w:pStyle w:val="proc"/>
+              <w:rPr>
+                <w:sz w:val="24"/>
+              </w:rPr>
+            </w:pPr>
+          </w:p>
+        </w:tc>
+        <w:tc>
+          <w:tcPr>
+            <w:tcW w:w="5596" w:type="dxa"/>
+            <w:gridSpan w:val="3"/>
+            <w:tcBorders>
+              <w:left w:val="single" w:sz="4" w:space="0" w:color="auto"/>
+            </w:tcBorders>
+          </w:tcPr>
+          <w:p>
+            <w:pPr>
+              <w:pStyle w:val="proc"/>
+              <w:numPr>
+                <w:ilvl w:val="0"/>
+                <w:numId w:val="0"/>
+              </w:numPr>
             </w:pPr>
           </w:p>
         </w:tc>
@@ -2351,6 +2406,22 @@
                 <w:sz w:val="24"/>
               </w:rPr>
             </w:pPr>
+            <w:proofErr w:type="gramStart"/>
+            <w:r>
+              <w:t>borrower</w:t>
+            </w:r>
+            <w:proofErr w:type="gramEnd"/>
+            <w:r>
+              <w:t xml:space="preserve"> initiates a loan at the </w:t>
+            </w:r>
+            <w:proofErr w:type="spellStart"/>
+            <w:r>
+              <w:t>selfservice</w:t>
+            </w:r>
+            <w:proofErr w:type="spellEnd"/>
+            <w:r>
+              <w:t xml:space="preserve"> station.</w:t>
+            </w:r>
           </w:p>
         </w:tc>
         <w:tc>
@@ -2364,6 +2435,12 @@
                 <w:sz w:val="24"/>
               </w:rPr>
             </w:pPr>
+            <w:r>
+              <w:rPr>
+                <w:sz w:val="24"/>
+              </w:rPr>
+              <w:t>The swipe card box becomes active</w:t>
+            </w:r>
           </w:p>
         </w:tc>
         <w:tc>
@@ -2440,6 +2517,9 @@
                 <w:sz w:val="24"/>
               </w:rPr>
             </w:pPr>
+            <w:r>
+              <w:t>The borrower swipes their library card through the library card reader.</w:t>
+            </w:r>
           </w:p>
         </w:tc>
         <w:tc>
@@ -2453,6 +2533,12 @@
                 <w:sz w:val="24"/>
               </w:rPr>
             </w:pPr>
+            <w:r>
+              <w:rPr>
+                <w:sz w:val="24"/>
+              </w:rPr>
+              <w:t>The System prompts the user to scan a book</w:t>
+            </w:r>
           </w:p>
         </w:tc>
         <w:tc>
@@ -2529,6 +2615,15 @@
                 <w:sz w:val="24"/>
               </w:rPr>
             </w:pPr>
+            <w:r>
+              <w:rPr>
+                <w:sz w:val="24"/>
+              </w:rPr>
+              <w:t>The user scans a book</w:t>
+            </w:r>
+            <w:r>
+              <w:t xml:space="preserve"> barcode using the book barcode scanner</w:t>
+            </w:r>
           </w:p>
         </w:tc>
         <w:tc>
@@ -2538,9 +2633,546 @@
           <w:p>
             <w:pPr>
               <w:pStyle w:val="bp"/>
-              <w:rPr>
-                <w:sz w:val="24"/>
-              </w:rPr>
+            </w:pPr>
+            <w:r>
+              <w:t>The system displays the book’s details</w:t>
+            </w:r>
+          </w:p>
+        </w:tc>
+        <w:tc>
+          <w:tcPr>
+            <w:tcW w:w="714" w:type="dxa"/>
+          </w:tcPr>
+          <w:p>
+            <w:pPr>
+              <w:pStyle w:val="RowHeadings"/>
+              <w:spacing w:before="80" w:after="80"/>
+              <w:jc w:val="center"/>
+            </w:pPr>
+          </w:p>
+        </w:tc>
+        <w:tc>
+          <w:tcPr>
+            <w:tcW w:w="714" w:type="dxa"/>
+          </w:tcPr>
+          <w:p>
+            <w:pPr>
+              <w:pStyle w:val="RowHeadings"/>
+              <w:spacing w:before="80" w:after="80"/>
+            </w:pPr>
+          </w:p>
+        </w:tc>
+      </w:tr>
+      <w:tr>
+        <w:tblPrEx>
+          <w:tblBorders>
+            <w:top w:val="single" w:sz="6" w:space="0" w:color="auto"/>
+            <w:left w:val="single" w:sz="6" w:space="0" w:color="auto"/>
+            <w:bottom w:val="single" w:sz="6" w:space="0" w:color="auto"/>
+            <w:right w:val="single" w:sz="6" w:space="0" w:color="auto"/>
+            <w:insideH w:val="single" w:sz="6" w:space="0" w:color="auto"/>
+            <w:insideV w:val="single" w:sz="6" w:space="0" w:color="auto"/>
+          </w:tblBorders>
+        </w:tblPrEx>
+        <w:trPr>
+          <w:cantSplit/>
+          <w:trHeight w:val="80"/>
+        </w:trPr>
+        <w:tc>
+          <w:tcPr>
+            <w:tcW w:w="558" w:type="dxa"/>
+            <w:tcBorders>
+              <w:right w:val="single" w:sz="4" w:space="0" w:color="auto"/>
+            </w:tcBorders>
+          </w:tcPr>
+          <w:p>
+            <w:pPr>
+              <w:pStyle w:val="proc"/>
+              <w:rPr>
+                <w:sz w:val="24"/>
+              </w:rPr>
+            </w:pPr>
+          </w:p>
+        </w:tc>
+        <w:tc>
+          <w:tcPr>
+            <w:tcW w:w="5596" w:type="dxa"/>
+            <w:gridSpan w:val="3"/>
+            <w:tcBorders>
+              <w:left w:val="single" w:sz="4" w:space="0" w:color="auto"/>
+            </w:tcBorders>
+          </w:tcPr>
+          <w:p>
+            <w:pPr>
+              <w:pStyle w:val="proc"/>
+              <w:numPr>
+                <w:ilvl w:val="0"/>
+                <w:numId w:val="0"/>
+              </w:numPr>
+              <w:rPr>
+                <w:sz w:val="24"/>
+              </w:rPr>
+            </w:pPr>
+          </w:p>
+        </w:tc>
+        <w:tc>
+          <w:tcPr>
+            <w:tcW w:w="5596" w:type="dxa"/>
+          </w:tcPr>
+          <w:p>
+            <w:pPr>
+              <w:pStyle w:val="bp"/>
+              <w:rPr>
+                <w:sz w:val="24"/>
+              </w:rPr>
+            </w:pPr>
+            <w:r>
+              <w:t>The system adds the new pending loan to the pending loan list, and displays the list</w:t>
+            </w:r>
+          </w:p>
+        </w:tc>
+        <w:tc>
+          <w:tcPr>
+            <w:tcW w:w="714" w:type="dxa"/>
+          </w:tcPr>
+          <w:p>
+            <w:pPr>
+              <w:pStyle w:val="RowHeadings"/>
+              <w:spacing w:before="80" w:after="80"/>
+              <w:jc w:val="center"/>
+            </w:pPr>
+          </w:p>
+        </w:tc>
+        <w:tc>
+          <w:tcPr>
+            <w:tcW w:w="714" w:type="dxa"/>
+          </w:tcPr>
+          <w:p>
+            <w:pPr>
+              <w:pStyle w:val="RowHeadings"/>
+              <w:spacing w:before="80" w:after="80"/>
+            </w:pPr>
+          </w:p>
+        </w:tc>
+      </w:tr>
+      <w:tr>
+        <w:tblPrEx>
+          <w:tblBorders>
+            <w:top w:val="single" w:sz="6" w:space="0" w:color="auto"/>
+            <w:left w:val="single" w:sz="6" w:space="0" w:color="auto"/>
+            <w:bottom w:val="single" w:sz="6" w:space="0" w:color="auto"/>
+            <w:right w:val="single" w:sz="6" w:space="0" w:color="auto"/>
+            <w:insideH w:val="single" w:sz="6" w:space="0" w:color="auto"/>
+            <w:insideV w:val="single" w:sz="6" w:space="0" w:color="auto"/>
+          </w:tblBorders>
+        </w:tblPrEx>
+        <w:trPr>
+          <w:cantSplit/>
+          <w:trHeight w:val="80"/>
+        </w:trPr>
+        <w:tc>
+          <w:tcPr>
+            <w:tcW w:w="558" w:type="dxa"/>
+            <w:tcBorders>
+              <w:right w:val="single" w:sz="4" w:space="0" w:color="auto"/>
+            </w:tcBorders>
+          </w:tcPr>
+          <w:p>
+            <w:pPr>
+              <w:pStyle w:val="proc"/>
+              <w:rPr>
+                <w:sz w:val="24"/>
+              </w:rPr>
+            </w:pPr>
+          </w:p>
+        </w:tc>
+        <w:tc>
+          <w:tcPr>
+            <w:tcW w:w="5596" w:type="dxa"/>
+            <w:gridSpan w:val="3"/>
+            <w:tcBorders>
+              <w:left w:val="single" w:sz="4" w:space="0" w:color="auto"/>
+            </w:tcBorders>
+          </w:tcPr>
+          <w:p>
+            <w:pPr>
+              <w:pStyle w:val="proc"/>
+              <w:numPr>
+                <w:ilvl w:val="0"/>
+                <w:numId w:val="0"/>
+              </w:numPr>
+              <w:rPr>
+                <w:sz w:val="24"/>
+              </w:rPr>
+            </w:pPr>
+            <w:r>
+              <w:t>The borrower indicates they have finished scanning books.</w:t>
+            </w:r>
+          </w:p>
+        </w:tc>
+        <w:tc>
+          <w:tcPr>
+            <w:tcW w:w="5596" w:type="dxa"/>
+          </w:tcPr>
+          <w:p>
+            <w:pPr>
+              <w:pStyle w:val="bp"/>
+            </w:pPr>
+            <w:r>
+              <w:t>The system disables the scanner</w:t>
+            </w:r>
+            <w:r>
+              <w:t>.</w:t>
+            </w:r>
+          </w:p>
+        </w:tc>
+        <w:tc>
+          <w:tcPr>
+            <w:tcW w:w="714" w:type="dxa"/>
+          </w:tcPr>
+          <w:p>
+            <w:pPr>
+              <w:pStyle w:val="RowHeadings"/>
+              <w:spacing w:before="80" w:after="80"/>
+              <w:jc w:val="center"/>
+            </w:pPr>
+          </w:p>
+        </w:tc>
+        <w:tc>
+          <w:tcPr>
+            <w:tcW w:w="714" w:type="dxa"/>
+          </w:tcPr>
+          <w:p>
+            <w:pPr>
+              <w:pStyle w:val="RowHeadings"/>
+              <w:spacing w:before="80" w:after="80"/>
+            </w:pPr>
+          </w:p>
+        </w:tc>
+      </w:tr>
+      <w:tr>
+        <w:tblPrEx>
+          <w:tblBorders>
+            <w:top w:val="single" w:sz="6" w:space="0" w:color="auto"/>
+            <w:left w:val="single" w:sz="6" w:space="0" w:color="auto"/>
+            <w:bottom w:val="single" w:sz="6" w:space="0" w:color="auto"/>
+            <w:right w:val="single" w:sz="6" w:space="0" w:color="auto"/>
+            <w:insideH w:val="single" w:sz="6" w:space="0" w:color="auto"/>
+            <w:insideV w:val="single" w:sz="6" w:space="0" w:color="auto"/>
+          </w:tblBorders>
+        </w:tblPrEx>
+        <w:trPr>
+          <w:cantSplit/>
+          <w:trHeight w:val="80"/>
+        </w:trPr>
+        <w:tc>
+          <w:tcPr>
+            <w:tcW w:w="558" w:type="dxa"/>
+            <w:tcBorders>
+              <w:right w:val="single" w:sz="4" w:space="0" w:color="auto"/>
+            </w:tcBorders>
+          </w:tcPr>
+          <w:p>
+            <w:pPr>
+              <w:pStyle w:val="proc"/>
+              <w:rPr>
+                <w:sz w:val="24"/>
+              </w:rPr>
+            </w:pPr>
+          </w:p>
+        </w:tc>
+        <w:tc>
+          <w:tcPr>
+            <w:tcW w:w="5596" w:type="dxa"/>
+            <w:gridSpan w:val="3"/>
+            <w:tcBorders>
+              <w:left w:val="single" w:sz="4" w:space="0" w:color="auto"/>
+            </w:tcBorders>
+          </w:tcPr>
+          <w:p>
+            <w:pPr>
+              <w:pStyle w:val="proc"/>
+              <w:numPr>
+                <w:ilvl w:val="0"/>
+                <w:numId w:val="0"/>
+              </w:numPr>
+              <w:rPr>
+                <w:sz w:val="24"/>
+              </w:rPr>
+            </w:pPr>
+          </w:p>
+        </w:tc>
+        <w:tc>
+          <w:tcPr>
+            <w:tcW w:w="5596" w:type="dxa"/>
+          </w:tcPr>
+          <w:p>
+            <w:pPr>
+              <w:pStyle w:val="bp"/>
+            </w:pPr>
+            <w:r>
+              <w:t>The system displays the finalized pending loan list</w:t>
+            </w:r>
+          </w:p>
+        </w:tc>
+        <w:tc>
+          <w:tcPr>
+            <w:tcW w:w="714" w:type="dxa"/>
+          </w:tcPr>
+          <w:p>
+            <w:pPr>
+              <w:pStyle w:val="RowHeadings"/>
+              <w:spacing w:before="80" w:after="80"/>
+              <w:jc w:val="center"/>
+            </w:pPr>
+          </w:p>
+        </w:tc>
+        <w:tc>
+          <w:tcPr>
+            <w:tcW w:w="714" w:type="dxa"/>
+          </w:tcPr>
+          <w:p>
+            <w:pPr>
+              <w:pStyle w:val="RowHeadings"/>
+              <w:spacing w:before="80" w:after="80"/>
+            </w:pPr>
+          </w:p>
+        </w:tc>
+      </w:tr>
+      <w:tr>
+        <w:tblPrEx>
+          <w:tblBorders>
+            <w:top w:val="single" w:sz="6" w:space="0" w:color="auto"/>
+            <w:left w:val="single" w:sz="6" w:space="0" w:color="auto"/>
+            <w:bottom w:val="single" w:sz="6" w:space="0" w:color="auto"/>
+            <w:right w:val="single" w:sz="6" w:space="0" w:color="auto"/>
+            <w:insideH w:val="single" w:sz="6" w:space="0" w:color="auto"/>
+            <w:insideV w:val="single" w:sz="6" w:space="0" w:color="auto"/>
+          </w:tblBorders>
+        </w:tblPrEx>
+        <w:trPr>
+          <w:cantSplit/>
+          <w:trHeight w:val="80"/>
+        </w:trPr>
+        <w:tc>
+          <w:tcPr>
+            <w:tcW w:w="558" w:type="dxa"/>
+            <w:tcBorders>
+              <w:right w:val="single" w:sz="4" w:space="0" w:color="auto"/>
+            </w:tcBorders>
+          </w:tcPr>
+          <w:p>
+            <w:pPr>
+              <w:pStyle w:val="proc"/>
+              <w:rPr>
+                <w:sz w:val="24"/>
+              </w:rPr>
+            </w:pPr>
+          </w:p>
+        </w:tc>
+        <w:tc>
+          <w:tcPr>
+            <w:tcW w:w="5596" w:type="dxa"/>
+            <w:gridSpan w:val="3"/>
+            <w:tcBorders>
+              <w:left w:val="single" w:sz="4" w:space="0" w:color="auto"/>
+            </w:tcBorders>
+          </w:tcPr>
+          <w:p>
+            <w:pPr>
+              <w:pStyle w:val="proc"/>
+              <w:numPr>
+                <w:ilvl w:val="0"/>
+                <w:numId w:val="0"/>
+              </w:numPr>
+              <w:rPr>
+                <w:sz w:val="24"/>
+              </w:rPr>
+            </w:pPr>
+            <w:r>
+              <w:t>The borrower confirms the finalized pending loan list.</w:t>
+            </w:r>
+          </w:p>
+        </w:tc>
+        <w:tc>
+          <w:tcPr>
+            <w:tcW w:w="5596" w:type="dxa"/>
+          </w:tcPr>
+          <w:p>
+            <w:pPr>
+              <w:pStyle w:val="bp"/>
+            </w:pPr>
+            <w:r>
+              <w:t>The system records the confirmed loans.</w:t>
+            </w:r>
+          </w:p>
+        </w:tc>
+        <w:tc>
+          <w:tcPr>
+            <w:tcW w:w="714" w:type="dxa"/>
+          </w:tcPr>
+          <w:p>
+            <w:pPr>
+              <w:pStyle w:val="RowHeadings"/>
+              <w:spacing w:before="80" w:after="80"/>
+              <w:jc w:val="center"/>
+            </w:pPr>
+          </w:p>
+        </w:tc>
+        <w:tc>
+          <w:tcPr>
+            <w:tcW w:w="714" w:type="dxa"/>
+          </w:tcPr>
+          <w:p>
+            <w:pPr>
+              <w:pStyle w:val="RowHeadings"/>
+              <w:spacing w:before="80" w:after="80"/>
+            </w:pPr>
+          </w:p>
+        </w:tc>
+      </w:tr>
+      <w:tr>
+        <w:tblPrEx>
+          <w:tblBorders>
+            <w:top w:val="single" w:sz="6" w:space="0" w:color="auto"/>
+            <w:left w:val="single" w:sz="6" w:space="0" w:color="auto"/>
+            <w:bottom w:val="single" w:sz="6" w:space="0" w:color="auto"/>
+            <w:right w:val="single" w:sz="6" w:space="0" w:color="auto"/>
+            <w:insideH w:val="single" w:sz="6" w:space="0" w:color="auto"/>
+            <w:insideV w:val="single" w:sz="6" w:space="0" w:color="auto"/>
+          </w:tblBorders>
+        </w:tblPrEx>
+        <w:trPr>
+          <w:cantSplit/>
+          <w:trHeight w:val="80"/>
+        </w:trPr>
+        <w:tc>
+          <w:tcPr>
+            <w:tcW w:w="558" w:type="dxa"/>
+            <w:tcBorders>
+              <w:right w:val="single" w:sz="4" w:space="0" w:color="auto"/>
+            </w:tcBorders>
+          </w:tcPr>
+          <w:p>
+            <w:pPr>
+              <w:pStyle w:val="proc"/>
+              <w:rPr>
+                <w:sz w:val="24"/>
+              </w:rPr>
+            </w:pPr>
+          </w:p>
+        </w:tc>
+        <w:tc>
+          <w:tcPr>
+            <w:tcW w:w="5596" w:type="dxa"/>
+            <w:gridSpan w:val="3"/>
+            <w:tcBorders>
+              <w:left w:val="single" w:sz="4" w:space="0" w:color="auto"/>
+            </w:tcBorders>
+          </w:tcPr>
+          <w:p>
+            <w:pPr>
+              <w:pStyle w:val="proc"/>
+              <w:numPr>
+                <w:ilvl w:val="0"/>
+                <w:numId w:val="0"/>
+              </w:numPr>
+            </w:pPr>
+          </w:p>
+        </w:tc>
+        <w:tc>
+          <w:tcPr>
+            <w:tcW w:w="5596" w:type="dxa"/>
+          </w:tcPr>
+          <w:p>
+            <w:pPr>
+              <w:pStyle w:val="bp"/>
+            </w:pPr>
+            <w:r>
+              <w:t>The system prints a borrowing slip.</w:t>
+            </w:r>
+          </w:p>
+        </w:tc>
+        <w:tc>
+          <w:tcPr>
+            <w:tcW w:w="714" w:type="dxa"/>
+          </w:tcPr>
+          <w:p>
+            <w:pPr>
+              <w:pStyle w:val="RowHeadings"/>
+              <w:spacing w:before="80" w:after="80"/>
+              <w:jc w:val="center"/>
+            </w:pPr>
+          </w:p>
+        </w:tc>
+        <w:tc>
+          <w:tcPr>
+            <w:tcW w:w="714" w:type="dxa"/>
+          </w:tcPr>
+          <w:p>
+            <w:pPr>
+              <w:pStyle w:val="RowHeadings"/>
+              <w:spacing w:before="80" w:after="80"/>
+            </w:pPr>
+          </w:p>
+        </w:tc>
+      </w:tr>
+      <w:tr>
+        <w:tblPrEx>
+          <w:tblBorders>
+            <w:top w:val="single" w:sz="6" w:space="0" w:color="auto"/>
+            <w:left w:val="single" w:sz="6" w:space="0" w:color="auto"/>
+            <w:bottom w:val="single" w:sz="6" w:space="0" w:color="auto"/>
+            <w:right w:val="single" w:sz="6" w:space="0" w:color="auto"/>
+            <w:insideH w:val="single" w:sz="6" w:space="0" w:color="auto"/>
+            <w:insideV w:val="single" w:sz="6" w:space="0" w:color="auto"/>
+          </w:tblBorders>
+        </w:tblPrEx>
+        <w:trPr>
+          <w:cantSplit/>
+          <w:trHeight w:val="80"/>
+        </w:trPr>
+        <w:tc>
+          <w:tcPr>
+            <w:tcW w:w="558" w:type="dxa"/>
+            <w:tcBorders>
+              <w:right w:val="single" w:sz="4" w:space="0" w:color="auto"/>
+            </w:tcBorders>
+          </w:tcPr>
+          <w:p>
+            <w:pPr>
+              <w:pStyle w:val="proc"/>
+              <w:rPr>
+                <w:sz w:val="24"/>
+              </w:rPr>
+            </w:pPr>
+          </w:p>
+        </w:tc>
+        <w:tc>
+          <w:tcPr>
+            <w:tcW w:w="5596" w:type="dxa"/>
+            <w:gridSpan w:val="3"/>
+            <w:tcBorders>
+              <w:left w:val="single" w:sz="4" w:space="0" w:color="auto"/>
+            </w:tcBorders>
+          </w:tcPr>
+          <w:p>
+            <w:pPr>
+              <w:pStyle w:val="proc"/>
+              <w:numPr>
+                <w:ilvl w:val="0"/>
+                <w:numId w:val="0"/>
+              </w:numPr>
+            </w:pPr>
+          </w:p>
+        </w:tc>
+        <w:tc>
+          <w:tcPr>
+            <w:tcW w:w="5596" w:type="dxa"/>
+          </w:tcPr>
+          <w:p>
+            <w:pPr>
+              <w:pStyle w:val="bp"/>
             </w:pPr>
           </w:p>
         </w:tc>
@@ -2589,6 +3221,7 @@
     <w:tbl>
       <w:tblPr>
         <w:tblW w:w="13178" w:type="dxa"/>
+        <w:tblInd w:w="3" w:type="dxa"/>
         <w:tblLayout w:type="fixed"/>
         <w:tblLook w:val="0000" w:firstRow="0" w:lastRow="0" w:firstColumn="0" w:lastColumn="0" w:noHBand="0" w:noVBand="0"/>
       </w:tblPr>
@@ -3324,6 +3957,12 @@
                 <w:sz w:val="24"/>
               </w:rPr>
             </w:pPr>
+            <w:r>
+              <w:rPr>
+                <w:sz w:val="24"/>
+              </w:rPr>
+              <w:t>(Follow Borrow-01)</w:t>
+            </w:r>
           </w:p>
         </w:tc>
         <w:tc>
@@ -3413,6 +4052,9 @@
                 <w:sz w:val="24"/>
               </w:rPr>
             </w:pPr>
+            <w:r>
+              <w:t>The borrower indicates they wish to scan more books.</w:t>
+            </w:r>
           </w:p>
         </w:tc>
         <w:tc>
@@ -3426,6 +4068,9 @@
                 <w:sz w:val="24"/>
               </w:rPr>
             </w:pPr>
+            <w:r>
+              <w:t>The system leaves the scanner enabled</w:t>
+            </w:r>
           </w:p>
         </w:tc>
         <w:tc>
@@ -3502,6 +4147,12 @@
                 <w:sz w:val="24"/>
               </w:rPr>
             </w:pPr>
+            <w:r>
+              <w:rPr>
+                <w:sz w:val="24"/>
+              </w:rPr>
+              <w:t>(Follow Steps from Borrow-01)</w:t>
+            </w:r>
           </w:p>
         </w:tc>
         <w:tc>
@@ -3515,6 +4166,12 @@
                 <w:sz w:val="24"/>
               </w:rPr>
             </w:pPr>
+            <w:r>
+              <w:rPr>
+                <w:sz w:val="24"/>
+              </w:rPr>
+              <w:t>Another book is able to be added.</w:t>
+            </w:r>
           </w:p>
         </w:tc>
         <w:tc>
@@ -3557,6 +4214,7 @@
     <w:tbl>
       <w:tblPr>
         <w:tblW w:w="13178" w:type="dxa"/>
+        <w:tblInd w:w="12" w:type="dxa"/>
         <w:tblLayout w:type="fixed"/>
         <w:tblLook w:val="0000" w:firstRow="0" w:lastRow="0" w:firstColumn="0" w:lastColumn="0" w:noHBand="0" w:noVBand="0"/>
       </w:tblPr>
@@ -4298,6 +4956,22 @@
                 <w:sz w:val="24"/>
               </w:rPr>
             </w:pPr>
+            <w:proofErr w:type="gramStart"/>
+            <w:r>
+              <w:t>borrower</w:t>
+            </w:r>
+            <w:proofErr w:type="gramEnd"/>
+            <w:r>
+              <w:t xml:space="preserve"> initiates a loan at the </w:t>
+            </w:r>
+            <w:proofErr w:type="spellStart"/>
+            <w:r>
+              <w:t>selfservice</w:t>
+            </w:r>
+            <w:proofErr w:type="spellEnd"/>
+            <w:r>
+              <w:t xml:space="preserve"> station.</w:t>
+            </w:r>
           </w:p>
         </w:tc>
         <w:tc>
@@ -4311,6 +4985,12 @@
                 <w:sz w:val="24"/>
               </w:rPr>
             </w:pPr>
+            <w:r>
+              <w:rPr>
+                <w:sz w:val="24"/>
+              </w:rPr>
+              <w:t>The swipe card box becomes active</w:t>
+            </w:r>
           </w:p>
         </w:tc>
         <w:tc>
@@ -4387,6 +5067,9 @@
                 <w:sz w:val="24"/>
               </w:rPr>
             </w:pPr>
+            <w:r>
+              <w:t>The borrower swipes their library card through the library card reader.</w:t>
+            </w:r>
           </w:p>
         </w:tc>
         <w:tc>
@@ -4400,95 +5083,9 @@
                 <w:sz w:val="24"/>
               </w:rPr>
             </w:pPr>
-          </w:p>
-        </w:tc>
-        <w:tc>
-          <w:tcPr>
-            <w:tcW w:w="714" w:type="dxa"/>
-          </w:tcPr>
-          <w:p>
-            <w:pPr>
-              <w:pStyle w:val="RowHeadings"/>
-              <w:spacing w:before="80" w:after="80"/>
-              <w:jc w:val="center"/>
-            </w:pPr>
-          </w:p>
-        </w:tc>
-        <w:tc>
-          <w:tcPr>
-            <w:tcW w:w="714" w:type="dxa"/>
-          </w:tcPr>
-          <w:p>
-            <w:pPr>
-              <w:pStyle w:val="RowHeadings"/>
-              <w:spacing w:before="80" w:after="80"/>
-            </w:pPr>
-          </w:p>
-        </w:tc>
-      </w:tr>
-      <w:tr>
-        <w:tblPrEx>
-          <w:tblBorders>
-            <w:top w:val="single" w:sz="6" w:space="0" w:color="auto"/>
-            <w:left w:val="single" w:sz="6" w:space="0" w:color="auto"/>
-            <w:bottom w:val="single" w:sz="6" w:space="0" w:color="auto"/>
-            <w:right w:val="single" w:sz="6" w:space="0" w:color="auto"/>
-            <w:insideH w:val="single" w:sz="6" w:space="0" w:color="auto"/>
-            <w:insideV w:val="single" w:sz="6" w:space="0" w:color="auto"/>
-          </w:tblBorders>
-        </w:tblPrEx>
-        <w:trPr>
-          <w:cantSplit/>
-          <w:trHeight w:val="80"/>
-        </w:trPr>
-        <w:tc>
-          <w:tcPr>
-            <w:tcW w:w="558" w:type="dxa"/>
-            <w:tcBorders>
-              <w:right w:val="single" w:sz="4" w:space="0" w:color="auto"/>
-            </w:tcBorders>
-          </w:tcPr>
-          <w:p>
-            <w:pPr>
-              <w:pStyle w:val="proc"/>
-              <w:rPr>
-                <w:sz w:val="24"/>
-              </w:rPr>
-            </w:pPr>
-          </w:p>
-        </w:tc>
-        <w:tc>
-          <w:tcPr>
-            <w:tcW w:w="5596" w:type="dxa"/>
-            <w:gridSpan w:val="3"/>
-            <w:tcBorders>
-              <w:left w:val="single" w:sz="4" w:space="0" w:color="auto"/>
-            </w:tcBorders>
-          </w:tcPr>
-          <w:p>
-            <w:pPr>
-              <w:pStyle w:val="proc"/>
-              <w:numPr>
-                <w:ilvl w:val="0"/>
-                <w:numId w:val="0"/>
-              </w:numPr>
-              <w:rPr>
-                <w:sz w:val="24"/>
-              </w:rPr>
-            </w:pPr>
-          </w:p>
-        </w:tc>
-        <w:tc>
-          <w:tcPr>
-            <w:tcW w:w="5596" w:type="dxa"/>
-          </w:tcPr>
-          <w:p>
-            <w:pPr>
-              <w:pStyle w:val="bp"/>
-              <w:rPr>
-                <w:sz w:val="24"/>
-              </w:rPr>
-            </w:pPr>
+            <w:r>
+              <w:t>The system displays a message telling the user they have reached the loan limit</w:t>
+            </w:r>
           </w:p>
         </w:tc>
         <w:tc>
@@ -4531,6 +5128,7 @@
     <w:tbl>
       <w:tblPr>
         <w:tblW w:w="13178" w:type="dxa"/>
+        <w:tblInd w:w="9" w:type="dxa"/>
         <w:tblLayout w:type="fixed"/>
         <w:tblLook w:val="0000" w:firstRow="0" w:lastRow="0" w:firstColumn="0" w:lastColumn="0" w:noHBand="0" w:noVBand="0"/>
       </w:tblPr>
@@ -5226,6 +5824,22 @@
                 <w:sz w:val="24"/>
               </w:rPr>
             </w:pPr>
+            <w:proofErr w:type="gramStart"/>
+            <w:r>
+              <w:t>borrower</w:t>
+            </w:r>
+            <w:proofErr w:type="gramEnd"/>
+            <w:r>
+              <w:t xml:space="preserve"> initiates a loan at the </w:t>
+            </w:r>
+            <w:proofErr w:type="spellStart"/>
+            <w:r>
+              <w:t>selfservice</w:t>
+            </w:r>
+            <w:proofErr w:type="spellEnd"/>
+            <w:r>
+              <w:t xml:space="preserve"> station.</w:t>
+            </w:r>
           </w:p>
         </w:tc>
         <w:tc>
@@ -5239,6 +5853,12 @@
                 <w:sz w:val="24"/>
               </w:rPr>
             </w:pPr>
+            <w:r>
+              <w:rPr>
+                <w:sz w:val="24"/>
+              </w:rPr>
+              <w:t>The swipe card box becomes active</w:t>
+            </w:r>
           </w:p>
         </w:tc>
         <w:tc>
@@ -5315,6 +5935,9 @@
                 <w:sz w:val="24"/>
               </w:rPr>
             </w:pPr>
+            <w:r>
+              <w:t>The borrower swipes their library card through the library card reader.</w:t>
+            </w:r>
           </w:p>
         </w:tc>
         <w:tc>
@@ -5328,6 +5951,12 @@
                 <w:sz w:val="24"/>
               </w:rPr>
             </w:pPr>
+            <w:r>
+              <w:t>The system displays a message telling the user</w:t>
+            </w:r>
+            <w:r>
+              <w:t xml:space="preserve"> they has overdue loans</w:t>
+            </w:r>
           </w:p>
         </w:tc>
         <w:tc>
@@ -5465,6 +6094,7 @@
     <w:tbl>
       <w:tblPr>
         <w:tblW w:w="13178" w:type="dxa"/>
+        <w:tblInd w:w="6" w:type="dxa"/>
         <w:tblLayout w:type="fixed"/>
         <w:tblLook w:val="0000" w:firstRow="0" w:lastRow="0" w:firstColumn="0" w:lastColumn="0" w:noHBand="0" w:noVBand="0"/>
       </w:tblPr>
@@ -6152,6 +6782,22 @@
                 <w:sz w:val="24"/>
               </w:rPr>
             </w:pPr>
+            <w:proofErr w:type="gramStart"/>
+            <w:r>
+              <w:t>borrower</w:t>
+            </w:r>
+            <w:proofErr w:type="gramEnd"/>
+            <w:r>
+              <w:t xml:space="preserve"> initiates a loan at the </w:t>
+            </w:r>
+            <w:proofErr w:type="spellStart"/>
+            <w:r>
+              <w:t>selfservice</w:t>
+            </w:r>
+            <w:proofErr w:type="spellEnd"/>
+            <w:r>
+              <w:t xml:space="preserve"> station.</w:t>
+            </w:r>
           </w:p>
         </w:tc>
         <w:tc>
@@ -6165,6 +6811,12 @@
                 <w:sz w:val="24"/>
               </w:rPr>
             </w:pPr>
+            <w:r>
+              <w:rPr>
+                <w:sz w:val="24"/>
+              </w:rPr>
+              <w:t>The swipe card box becomes active</w:t>
+            </w:r>
           </w:p>
         </w:tc>
         <w:tc>
@@ -6241,6 +6893,9 @@
                 <w:sz w:val="24"/>
               </w:rPr>
             </w:pPr>
+            <w:r>
+              <w:t>The borrower swipes their library card through the library card reader.</w:t>
+            </w:r>
           </w:p>
         </w:tc>
         <w:tc>
@@ -6254,6 +6909,12 @@
                 <w:sz w:val="24"/>
               </w:rPr>
             </w:pPr>
+            <w:r>
+              <w:t>The system displays a message telling the user</w:t>
+            </w:r>
+            <w:r>
+              <w:t xml:space="preserve"> they have overdue fines.</w:t>
+            </w:r>
           </w:p>
         </w:tc>
         <w:tc>
@@ -6391,6 +7052,7 @@
     <w:tbl>
       <w:tblPr>
         <w:tblW w:w="13178" w:type="dxa"/>
+        <w:tblInd w:w="6" w:type="dxa"/>
         <w:tblLayout w:type="fixed"/>
         <w:tblLook w:val="0000" w:firstRow="0" w:lastRow="0" w:firstColumn="0" w:lastColumn="0" w:noHBand="0" w:noVBand="0"/>
       </w:tblPr>
@@ -7088,6 +7750,22 @@
                 <w:sz w:val="24"/>
               </w:rPr>
             </w:pPr>
+            <w:proofErr w:type="gramStart"/>
+            <w:r>
+              <w:t>borrower</w:t>
+            </w:r>
+            <w:proofErr w:type="gramEnd"/>
+            <w:r>
+              <w:t xml:space="preserve"> initiates a loan at the </w:t>
+            </w:r>
+            <w:proofErr w:type="spellStart"/>
+            <w:r>
+              <w:t>selfservice</w:t>
+            </w:r>
+            <w:proofErr w:type="spellEnd"/>
+            <w:r>
+              <w:t xml:space="preserve"> station.</w:t>
+            </w:r>
           </w:p>
         </w:tc>
         <w:tc>
@@ -7101,6 +7779,12 @@
                 <w:sz w:val="24"/>
               </w:rPr>
             </w:pPr>
+            <w:r>
+              <w:rPr>
+                <w:sz w:val="24"/>
+              </w:rPr>
+              <w:t>The swipe card box becomes active</w:t>
+            </w:r>
           </w:p>
         </w:tc>
         <w:tc>
@@ -7177,6 +7861,9 @@
                 <w:sz w:val="24"/>
               </w:rPr>
             </w:pPr>
+            <w:r>
+              <w:t>The borrower swipes their library card through the library card reader.</w:t>
+            </w:r>
           </w:p>
         </w:tc>
         <w:tc>
@@ -7190,6 +7877,12 @@
                 <w:sz w:val="24"/>
               </w:rPr>
             </w:pPr>
+            <w:r>
+              <w:t>The system displays a message telling the user</w:t>
+            </w:r>
+            <w:r>
+              <w:t xml:space="preserve"> they have overdue fines.</w:t>
+            </w:r>
           </w:p>
         </w:tc>
         <w:tc>
@@ -7333,6 +8026,7 @@
     <w:tbl>
       <w:tblPr>
         <w:tblW w:w="13178" w:type="dxa"/>
+        <w:tblInd w:w="3" w:type="dxa"/>
         <w:tblLayout w:type="fixed"/>
         <w:tblLook w:val="0000" w:firstRow="0" w:lastRow="0" w:firstColumn="0" w:lastColumn="0" w:noHBand="0" w:noVBand="0"/>
       </w:tblPr>
@@ -8014,6 +8708,9 @@
                 <w:sz w:val="24"/>
               </w:rPr>
             </w:pPr>
+            <w:r>
+              <w:t>(Follow Borrow0001 twice)</w:t>
+            </w:r>
           </w:p>
         </w:tc>
         <w:tc>
@@ -8027,6 +8724,12 @@
                 <w:sz w:val="24"/>
               </w:rPr>
             </w:pPr>
+            <w:r>
+              <w:rPr>
+                <w:sz w:val="24"/>
+              </w:rPr>
+              <w:t>2 books are added</w:t>
+            </w:r>
           </w:p>
         </w:tc>
         <w:tc>
@@ -8103,6 +8806,12 @@
                 <w:sz w:val="24"/>
               </w:rPr>
             </w:pPr>
+            <w:r>
+              <w:rPr>
+                <w:sz w:val="24"/>
+              </w:rPr>
+              <w:t>The user chooses to cancel</w:t>
+            </w:r>
           </w:p>
         </w:tc>
         <w:tc>
@@ -8116,6 +8825,12 @@
                 <w:sz w:val="24"/>
               </w:rPr>
             </w:pPr>
+            <w:r>
+              <w:rPr>
+                <w:sz w:val="24"/>
+              </w:rPr>
+              <w:t>The pending loan list is cleared.</w:t>
+            </w:r>
           </w:p>
         </w:tc>
         <w:tc>
@@ -8205,6 +8920,12 @@
                 <w:sz w:val="24"/>
               </w:rPr>
             </w:pPr>
+            <w:r>
+              <w:rPr>
+                <w:sz w:val="24"/>
+              </w:rPr>
+              <w:t>The user is logged out and return to the borrow button</w:t>
+            </w:r>
           </w:p>
         </w:tc>
         <w:tc>
@@ -8253,6 +8974,7 @@
     <w:tbl>
       <w:tblPr>
         <w:tblW w:w="13178" w:type="dxa"/>
+        <w:tblInd w:w="6" w:type="dxa"/>
         <w:tblLayout w:type="fixed"/>
         <w:tblLook w:val="0000" w:firstRow="0" w:lastRow="0" w:firstColumn="0" w:lastColumn="0" w:noHBand="0" w:noVBand="0"/>
       </w:tblPr>
@@ -8610,8 +9332,6 @@
               </w:rPr>
               <w:t>The borrower is logged out of the system, returning the system to the borrow button.</w:t>
             </w:r>
-            <w:bookmarkStart w:id="0" w:name="_GoBack"/>
-            <w:bookmarkEnd w:id="0"/>
           </w:p>
         </w:tc>
       </w:tr>
@@ -8943,6 +9663,22 @@
                 <w:sz w:val="24"/>
               </w:rPr>
             </w:pPr>
+            <w:proofErr w:type="gramStart"/>
+            <w:r>
+              <w:t>borrower</w:t>
+            </w:r>
+            <w:proofErr w:type="gramEnd"/>
+            <w:r>
+              <w:t xml:space="preserve"> initiates a loan at the </w:t>
+            </w:r>
+            <w:proofErr w:type="spellStart"/>
+            <w:r>
+              <w:t>selfservice</w:t>
+            </w:r>
+            <w:proofErr w:type="spellEnd"/>
+            <w:r>
+              <w:t xml:space="preserve"> station.</w:t>
+            </w:r>
           </w:p>
         </w:tc>
         <w:tc>
@@ -8956,6 +9692,12 @@
                 <w:sz w:val="24"/>
               </w:rPr>
             </w:pPr>
+            <w:r>
+              <w:rPr>
+                <w:sz w:val="24"/>
+              </w:rPr>
+              <w:t>The swipe card box becomes active</w:t>
+            </w:r>
           </w:p>
         </w:tc>
         <w:tc>
@@ -9032,6 +9774,9 @@
                 <w:sz w:val="24"/>
               </w:rPr>
             </w:pPr>
+            <w:r>
+              <w:t>The borrower indicates they wish to scan more books.</w:t>
+            </w:r>
           </w:p>
         </w:tc>
         <w:tc>
@@ -9045,6 +9790,9 @@
                 <w:sz w:val="24"/>
               </w:rPr>
             </w:pPr>
+            <w:r>
+              <w:t>The system leaves the scanner enabled</w:t>
+            </w:r>
           </w:p>
         </w:tc>
         <w:tc>
@@ -9121,6 +9869,12 @@
                 <w:sz w:val="24"/>
               </w:rPr>
             </w:pPr>
+            <w:r>
+              <w:rPr>
+                <w:sz w:val="24"/>
+              </w:rPr>
+              <w:t>The user chooses cancel</w:t>
+            </w:r>
           </w:p>
         </w:tc>
         <w:tc>
@@ -9134,6 +9888,14 @@
                 <w:sz w:val="24"/>
               </w:rPr>
             </w:pPr>
+            <w:r>
+              <w:rPr>
+                <w:sz w:val="24"/>
+              </w:rPr>
+              <w:t>The user is logged out and return to the borrow button</w:t>
+            </w:r>
+            <w:bookmarkStart w:id="0" w:name="_GoBack"/>
+            <w:bookmarkEnd w:id="0"/>
           </w:p>
         </w:tc>
         <w:tc>
@@ -9270,7 +10032,7 @@
         <w:rStyle w:val="PageNumber"/>
         <w:noProof/>
       </w:rPr>
-      <w:t>9</w:t>
+      <w:t>10</w:t>
     </w:r>
     <w:r>
       <w:rPr>
@@ -9307,7 +10069,7 @@
         <w:rStyle w:val="PageNumber"/>
         <w:noProof/>
       </w:rPr>
-      <w:t>10</w:t>
+      <w:t>11</w:t>
     </w:r>
     <w:r>
       <w:rPr>

</xml_diff>